<commit_message>
commit modifications while debugging and most recent run
</commit_message>
<xml_diff>
--- a/literature/RevisedModel2withcorrections.docx
+++ b/literature/RevisedModel2withcorrections.docx
@@ -11730,17 +11730,14 @@
             <m:t>,</m:t>
           </m:r>
           <m:r>
-            <m:rPr>
-              <m:sty m:val="p"/>
-            </m:rPr>
-            <w:rPr xmlns:w="http://schemas.openxmlformats.org/wordprocessingml/2006/main">
-              <w:rFonts w:ascii="Cambria Math" w:hAnsi="Cambria Math"/>
-              <w:i/>
-              <w:color w:val="000000"/>
-              <w:sz w:val="26"/>
-              <w:szCs w:val="26"/>
-            </w:rPr>
-            <m:t>P-1</m:t>
+            <w:rPr xmlns:w="http://schemas.openxmlformats.org/wordprocessingml/2006/main">
+              <w:rFonts w:ascii="Cambria Math" w:hAnsi="Cambria Math"/>
+              <w:i/>
+              <w:color w:val="000000"/>
+              <w:sz w:val="26"/>
+              <w:szCs w:val="26"/>
+            </w:rPr>
+            <m:t>P</m:t>
           </m:r>
           <m:r>
             <w:rPr xmlns:w="http://schemas.openxmlformats.org/wordprocessingml/2006/main">
@@ -12392,9 +12389,6 @@
             </m:sub>
             <m:sup>
               <m:r>
-                <m:rPr>
-                  <m:sty m:val="p"/>
-                </m:rPr>
                 <w:rPr xmlns:w="http://schemas.openxmlformats.org/wordprocessingml/2006/main">
                   <w:rFonts w:ascii="Cambria Math" w:hAnsi="Cambria Math"/>
                   <w:i/>
@@ -12402,7 +12396,7 @@
                   <w:sz w:val="26"/>
                   <w:szCs w:val="26"/>
                 </w:rPr>
-                <m:t>P-1</m:t>
+                <m:t>P</m:t>
               </m:r>
             </m:sup>
             <m:e>
@@ -23386,26 +23380,6 @@
             </w:rPr>
             <m:t>P</m:t>
           </m:r>
-          <m:r>
-            <w:rPr xmlns:w="http://schemas.openxmlformats.org/wordprocessingml/2006/main">
-              <w:rFonts w:ascii="Cambria Math" w:hAnsi="Cambria Math"/>
-              <w:i/>
-              <w:color w:val="000000"/>
-              <w:sz w:val="26"/>
-              <w:szCs w:val="26"/>
-            </w:rPr>
-            <m:t>-</m:t>
-          </m:r>
-          <m:r>
-            <w:rPr xmlns:w="http://schemas.openxmlformats.org/wordprocessingml/2006/main">
-              <w:rFonts w:ascii="Cambria Math" w:hAnsi="Cambria Math"/>
-              <w:i/>
-              <w:color w:val="000000"/>
-              <w:sz w:val="26"/>
-              <w:szCs w:val="26"/>
-            </w:rPr>
-            <m:t>1</m:t>
-          </m:r>
         </m:oMath>
       </m:oMathPara>
     </w:p>
@@ -23532,26 +23506,6 @@
                   <w:szCs w:val="26"/>
                 </w:rPr>
                 <m:t>P</m:t>
-              </m:r>
-              <m:r>
-                <w:rPr xmlns:w="http://schemas.openxmlformats.org/wordprocessingml/2006/main">
-                  <w:rFonts w:ascii="Cambria Math" w:hAnsi="Cambria Math"/>
-                  <w:i/>
-                  <w:color w:val="000000"/>
-                  <w:sz w:val="26"/>
-                  <w:szCs w:val="26"/>
-                </w:rPr>
-                <m:t>-</m:t>
-              </m:r>
-              <m:r>
-                <w:rPr xmlns:w="http://schemas.openxmlformats.org/wordprocessingml/2006/main">
-                  <w:rFonts w:ascii="Cambria Math" w:hAnsi="Cambria Math"/>
-                  <w:i/>
-                  <w:color w:val="000000"/>
-                  <w:sz w:val="26"/>
-                  <w:szCs w:val="26"/>
-                </w:rPr>
-                <m:t>1</m:t>
               </m:r>
             </m:sup>
             <m:e>
@@ -30440,8 +30394,8 @@
               <w:rFonts w:ascii="Cambria Math" w:hAnsi="Cambria Math"/>
               <w:i/>
               <w:color w:val="000000"/>
-              <w:sz w:val="26"/>
-              <w:szCs w:val="26"/>
+              <w:sz w:val="21"/>
+              <w:szCs w:val="21"/>
             </w:rPr>
             <m:t>∀</m:t>
           </m:r>
@@ -30450,8 +30404,8 @@
               <w:rFonts w:ascii="Cambria Math" w:hAnsi="Cambria Math"/>
               <w:i/>
               <w:color w:val="000000"/>
-              <w:sz w:val="26"/>
-              <w:szCs w:val="26"/>
+              <w:sz w:val="21"/>
+              <w:szCs w:val="21"/>
             </w:rPr>
             <m:t>i</m:t>
           </m:r>
@@ -30460,8 +30414,8 @@
               <w:rFonts w:ascii="Cambria Math" w:hAnsi="Cambria Math"/>
               <w:i/>
               <w:color w:val="000000"/>
-              <w:sz w:val="26"/>
-              <w:szCs w:val="26"/>
+              <w:sz w:val="21"/>
+              <w:szCs w:val="21"/>
             </w:rPr>
             <m:t>,</m:t>
           </m:r>
@@ -30470,8 +30424,8 @@
               <w:rFonts w:ascii="Cambria Math" w:hAnsi="Cambria Math"/>
               <w:i/>
               <w:color w:val="000000"/>
-              <w:sz w:val="26"/>
-              <w:szCs w:val="26"/>
+              <w:sz w:val="21"/>
+              <w:szCs w:val="21"/>
             </w:rPr>
             <m:t>j</m:t>
           </m:r>
@@ -30480,8 +30434,8 @@
               <w:rFonts w:ascii="Cambria Math" w:hAnsi="Cambria Math"/>
               <w:i/>
               <w:color w:val="000000"/>
-              <w:sz w:val="26"/>
-              <w:szCs w:val="26"/>
+              <w:sz w:val="21"/>
+              <w:szCs w:val="21"/>
             </w:rPr>
             <m:t>=</m:t>
           </m:r>
@@ -30490,8 +30444,8 @@
               <w:rFonts w:ascii="Cambria Math" w:hAnsi="Cambria Math"/>
               <w:i/>
               <w:color w:val="000000"/>
-              <w:sz w:val="26"/>
-              <w:szCs w:val="26"/>
+              <w:sz w:val="21"/>
+              <w:szCs w:val="21"/>
             </w:rPr>
             <m:t>1,2</m:t>
           </m:r>
@@ -30500,8 +30454,8 @@
               <w:rFonts w:ascii="Cambria Math" w:hAnsi="Cambria Math"/>
               <w:i/>
               <w:color w:val="000000"/>
-              <w:sz w:val="26"/>
-              <w:szCs w:val="26"/>
+              <w:sz w:val="21"/>
+              <w:szCs w:val="21"/>
             </w:rPr>
             <m:t>,</m:t>
           </m:r>
@@ -30510,8 +30464,8 @@
               <w:rFonts w:ascii="Cambria Math" w:hAnsi="Cambria Math"/>
               <w:i/>
               <w:color w:val="000000"/>
-              <w:sz w:val="26"/>
-              <w:szCs w:val="26"/>
+              <w:sz w:val="21"/>
+              <w:szCs w:val="21"/>
             </w:rPr>
             <m:t>…</m:t>
           </m:r>
@@ -30520,8 +30474,8 @@
               <w:rFonts w:ascii="Cambria Math" w:hAnsi="Cambria Math"/>
               <w:i/>
               <w:color w:val="000000"/>
-              <w:sz w:val="26"/>
-              <w:szCs w:val="26"/>
+              <w:sz w:val="21"/>
+              <w:szCs w:val="21"/>
             </w:rPr>
             <m:t>,</m:t>
           </m:r>
@@ -30530,8 +30484,8 @@
               <w:rFonts w:ascii="Cambria Math" w:hAnsi="Cambria Math"/>
               <w:i/>
               <w:color w:val="000000"/>
-              <w:sz w:val="26"/>
-              <w:szCs w:val="26"/>
+              <w:sz w:val="21"/>
+              <w:szCs w:val="21"/>
             </w:rPr>
             <m:t>n</m:t>
           </m:r>
@@ -30540,18 +30494,18 @@
               <w:rFonts w:ascii="Cambria Math" w:hAnsi="Cambria Math"/>
               <w:i/>
               <w:color w:val="000000"/>
-              <w:sz w:val="26"/>
-              <w:szCs w:val="26"/>
-            </w:rPr>
-            <m:t/>
-          </m:r>
-          <m:r>
-            <w:rPr xmlns:w="http://schemas.openxmlformats.org/wordprocessingml/2006/main">
-              <w:rFonts w:ascii="Cambria Math" w:hAnsi="Cambria Math"/>
-              <w:i/>
-              <w:color w:val="000000"/>
-              <w:sz w:val="26"/>
-              <w:szCs w:val="26"/>
+              <w:sz w:val="21"/>
+              <w:szCs w:val="21"/>
+            </w:rPr>
+            <m:t/>
+          </m:r>
+          <m:r>
+            <w:rPr xmlns:w="http://schemas.openxmlformats.org/wordprocessingml/2006/main">
+              <w:rFonts w:ascii="Cambria Math" w:hAnsi="Cambria Math"/>
+              <w:i/>
+              <w:color w:val="000000"/>
+              <w:sz w:val="21"/>
+              <w:szCs w:val="21"/>
             </w:rPr>
             <m:t>a</m:t>
           </m:r>
@@ -30560,8 +30514,8 @@
               <w:rFonts w:ascii="Cambria Math" w:hAnsi="Cambria Math"/>
               <w:i/>
               <w:color w:val="000000"/>
-              <w:sz w:val="26"/>
-              <w:szCs w:val="26"/>
+              <w:sz w:val="21"/>
+              <w:szCs w:val="21"/>
             </w:rPr>
             <m:t>n</m:t>
           </m:r>
@@ -30570,8 +30524,8 @@
               <w:rFonts w:ascii="Cambria Math" w:hAnsi="Cambria Math"/>
               <w:i/>
               <w:color w:val="000000"/>
-              <w:sz w:val="26"/>
-              <w:szCs w:val="26"/>
+              <w:sz w:val="21"/>
+              <w:szCs w:val="21"/>
             </w:rPr>
             <m:t>d</m:t>
           </m:r>
@@ -30580,18 +30534,18 @@
               <w:rFonts w:ascii="Cambria Math" w:hAnsi="Cambria Math"/>
               <w:i/>
               <w:color w:val="000000"/>
-              <w:sz w:val="26"/>
-              <w:szCs w:val="26"/>
-            </w:rPr>
-            <m:t/>
-          </m:r>
-          <m:r>
-            <w:rPr xmlns:w="http://schemas.openxmlformats.org/wordprocessingml/2006/main">
-              <w:rFonts w:ascii="Cambria Math" w:hAnsi="Cambria Math"/>
-              <w:i/>
-              <w:color w:val="000000"/>
-              <w:sz w:val="26"/>
-              <w:szCs w:val="26"/>
+              <w:sz w:val="21"/>
+              <w:szCs w:val="21"/>
+            </w:rPr>
+            <m:t/>
+          </m:r>
+          <m:r>
+            <w:rPr xmlns:w="http://schemas.openxmlformats.org/wordprocessingml/2006/main">
+              <w:rFonts w:ascii="Cambria Math" w:hAnsi="Cambria Math"/>
+              <w:i/>
+              <w:color w:val="000000"/>
+              <w:sz w:val="21"/>
+              <w:szCs w:val="21"/>
             </w:rPr>
             <m:t>i</m:t>
           </m:r>
@@ -30600,8 +30554,8 @@
               <w:rFonts w:ascii="Cambria Math" w:hAnsi="Cambria Math"/>
               <w:i/>
               <w:color w:val="000000"/>
-              <w:sz w:val="26"/>
-              <w:szCs w:val="26"/>
+              <w:sz w:val="21"/>
+              <w:szCs w:val="21"/>
             </w:rPr>
             <m:t>≠</m:t>
           </m:r>
@@ -30610,8 +30564,8 @@
               <w:rFonts w:ascii="Cambria Math" w:hAnsi="Cambria Math"/>
               <w:i/>
               <w:color w:val="000000"/>
-              <w:sz w:val="26"/>
-              <w:szCs w:val="26"/>
+              <w:sz w:val="21"/>
+              <w:szCs w:val="21"/>
             </w:rPr>
             <m:t>j</m:t>
           </m:r>
@@ -30620,8 +30574,8 @@
               <w:rFonts w:ascii="Cambria Math" w:hAnsi="Cambria Math"/>
               <w:i/>
               <w:color w:val="000000"/>
-              <w:sz w:val="26"/>
-              <w:szCs w:val="26"/>
+              <w:sz w:val="21"/>
+              <w:szCs w:val="21"/>
             </w:rPr>
             <m:t>;</m:t>
           </m:r>
@@ -30630,8 +30584,8 @@
               <w:rFonts w:ascii="Cambria Math" w:hAnsi="Cambria Math"/>
               <w:i/>
               <w:color w:val="000000"/>
-              <w:sz w:val="26"/>
-              <w:szCs w:val="26"/>
+              <w:sz w:val="21"/>
+              <w:szCs w:val="21"/>
             </w:rPr>
             <m:t>p</m:t>
           </m:r>
@@ -30640,8 +30594,8 @@
               <w:rFonts w:ascii="Cambria Math" w:hAnsi="Cambria Math"/>
               <w:i/>
               <w:color w:val="000000"/>
-              <w:sz w:val="26"/>
-              <w:szCs w:val="26"/>
+              <w:sz w:val="21"/>
+              <w:szCs w:val="21"/>
             </w:rPr>
             <m:t>,</m:t>
           </m:r>
@@ -30650,8 +30604,8 @@
               <w:rFonts w:ascii="Cambria Math" w:hAnsi="Cambria Math"/>
               <w:i/>
               <w:color w:val="000000"/>
-              <w:sz w:val="26"/>
-              <w:szCs w:val="26"/>
+              <w:sz w:val="21"/>
+              <w:szCs w:val="21"/>
             </w:rPr>
             <m:t>q</m:t>
           </m:r>
@@ -30660,8 +30614,8 @@
               <w:rFonts w:ascii="Cambria Math" w:hAnsi="Cambria Math"/>
               <w:i/>
               <w:color w:val="000000"/>
-              <w:sz w:val="26"/>
-              <w:szCs w:val="26"/>
+              <w:sz w:val="21"/>
+              <w:szCs w:val="21"/>
             </w:rPr>
             <m:t>=</m:t>
           </m:r>
@@ -30670,18 +30624,18 @@
               <w:rFonts w:ascii="Cambria Math" w:hAnsi="Cambria Math"/>
               <w:i/>
               <w:color w:val="000000"/>
-              <w:sz w:val="26"/>
-              <w:szCs w:val="26"/>
-            </w:rPr>
-            <m:t>1,2</m:t>
-          </m:r>
-          <m:r>
-            <w:rPr xmlns:w="http://schemas.openxmlformats.org/wordprocessingml/2006/main">
-              <w:rFonts w:ascii="Cambria Math" w:hAnsi="Cambria Math"/>
-              <w:i/>
-              <w:color w:val="000000"/>
-              <w:sz w:val="26"/>
-              <w:szCs w:val="26"/>
+              <w:sz w:val="21"/>
+              <w:szCs w:val="21"/>
+            </w:rPr>
+            <m:t>0,1,2</m:t>
+          </m:r>
+          <m:r>
+            <w:rPr xmlns:w="http://schemas.openxmlformats.org/wordprocessingml/2006/main">
+              <w:rFonts w:ascii="Cambria Math" w:hAnsi="Cambria Math"/>
+              <w:i/>
+              <w:color w:val="000000"/>
+              <w:sz w:val="21"/>
+              <w:szCs w:val="21"/>
             </w:rPr>
             <m:t>,</m:t>
           </m:r>
@@ -30690,8 +30644,8 @@
               <w:rFonts w:ascii="Cambria Math" w:hAnsi="Cambria Math"/>
               <w:i/>
               <w:color w:val="000000"/>
-              <w:sz w:val="26"/>
-              <w:szCs w:val="26"/>
+              <w:sz w:val="21"/>
+              <w:szCs w:val="21"/>
             </w:rPr>
             <m:t>…</m:t>
           </m:r>
@@ -30700,8 +30654,8 @@
               <w:rFonts w:ascii="Cambria Math" w:hAnsi="Cambria Math"/>
               <w:i/>
               <w:color w:val="000000"/>
-              <w:sz w:val="26"/>
-              <w:szCs w:val="26"/>
+              <w:sz w:val="21"/>
+              <w:szCs w:val="21"/>
             </w:rPr>
             <m:t>,</m:t>
           </m:r>
@@ -30710,8 +30664,8 @@
               <w:rFonts w:ascii="Cambria Math" w:hAnsi="Cambria Math"/>
               <w:i/>
               <w:color w:val="000000"/>
-              <w:sz w:val="26"/>
-              <w:szCs w:val="26"/>
+              <w:sz w:val="21"/>
+              <w:szCs w:val="21"/>
             </w:rPr>
             <m:t>P</m:t>
           </m:r>
@@ -30720,18 +30674,38 @@
               <w:rFonts w:ascii="Cambria Math" w:hAnsi="Cambria Math"/>
               <w:i/>
               <w:color w:val="000000"/>
-              <w:sz w:val="26"/>
-              <w:szCs w:val="26"/>
-            </w:rPr>
-            <m:t/>
-          </m:r>
-          <m:r>
-            <w:rPr xmlns:w="http://schemas.openxmlformats.org/wordprocessingml/2006/main">
-              <w:rFonts w:ascii="Cambria Math" w:hAnsi="Cambria Math"/>
-              <w:i/>
-              <w:color w:val="000000"/>
-              <w:sz w:val="26"/>
-              <w:szCs w:val="26"/>
+              <w:sz w:val="21"/>
+              <w:szCs w:val="21"/>
+            </w:rPr>
+            <m:t>-</m:t>
+          </m:r>
+          <m:r>
+            <w:rPr xmlns:w="http://schemas.openxmlformats.org/wordprocessingml/2006/main">
+              <w:rFonts w:ascii="Cambria Math" w:hAnsi="Cambria Math"/>
+              <w:i/>
+              <w:color w:val="000000"/>
+              <w:sz w:val="21"/>
+              <w:szCs w:val="21"/>
+            </w:rPr>
+            <m:t>1</m:t>
+          </m:r>
+          <m:r>
+            <w:rPr xmlns:w="http://schemas.openxmlformats.org/wordprocessingml/2006/main">
+              <w:rFonts w:ascii="Cambria Math" w:hAnsi="Cambria Math"/>
+              <w:i/>
+              <w:color w:val="000000"/>
+              <w:sz w:val="21"/>
+              <w:szCs w:val="21"/>
+            </w:rPr>
+            <m:t/>
+          </m:r>
+          <m:r>
+            <w:rPr xmlns:w="http://schemas.openxmlformats.org/wordprocessingml/2006/main">
+              <w:rFonts w:ascii="Cambria Math" w:hAnsi="Cambria Math"/>
+              <w:i/>
+              <w:color w:val="000000"/>
+              <w:sz w:val="21"/>
+              <w:szCs w:val="21"/>
             </w:rPr>
             <m:t>a</m:t>
           </m:r>
@@ -30740,8 +30714,8 @@
               <w:rFonts w:ascii="Cambria Math" w:hAnsi="Cambria Math"/>
               <w:i/>
               <w:color w:val="000000"/>
-              <w:sz w:val="26"/>
-              <w:szCs w:val="26"/>
+              <w:sz w:val="21"/>
+              <w:szCs w:val="21"/>
             </w:rPr>
             <m:t>n</m:t>
           </m:r>
@@ -30750,8 +30724,8 @@
               <w:rFonts w:ascii="Cambria Math" w:hAnsi="Cambria Math"/>
               <w:i/>
               <w:color w:val="000000"/>
-              <w:sz w:val="26"/>
-              <w:szCs w:val="26"/>
+              <w:sz w:val="21"/>
+              <w:szCs w:val="21"/>
             </w:rPr>
             <m:t>d</m:t>
           </m:r>
@@ -30760,18 +30734,18 @@
               <w:rFonts w:ascii="Cambria Math" w:hAnsi="Cambria Math"/>
               <w:i/>
               <w:color w:val="000000"/>
-              <w:sz w:val="26"/>
-              <w:szCs w:val="26"/>
-            </w:rPr>
-            <m:t/>
-          </m:r>
-          <m:r>
-            <w:rPr xmlns:w="http://schemas.openxmlformats.org/wordprocessingml/2006/main">
-              <w:rFonts w:ascii="Cambria Math" w:hAnsi="Cambria Math"/>
-              <w:i/>
-              <w:color w:val="000000"/>
-              <w:sz w:val="26"/>
-              <w:szCs w:val="26"/>
+              <w:sz w:val="21"/>
+              <w:szCs w:val="21"/>
+            </w:rPr>
+            <m:t/>
+          </m:r>
+          <m:r>
+            <w:rPr xmlns:w="http://schemas.openxmlformats.org/wordprocessingml/2006/main">
+              <w:rFonts w:ascii="Cambria Math" w:hAnsi="Cambria Math"/>
+              <w:i/>
+              <w:color w:val="000000"/>
+              <w:sz w:val="21"/>
+              <w:szCs w:val="21"/>
             </w:rPr>
             <m:t>p</m:t>
           </m:r>
@@ -30780,8 +30754,8 @@
               <w:rFonts w:ascii="Cambria Math" w:hAnsi="Cambria Math"/>
               <w:i/>
               <w:color w:val="000000"/>
-              <w:sz w:val="26"/>
-              <w:szCs w:val="26"/>
+              <w:sz w:val="21"/>
+              <w:szCs w:val="21"/>
             </w:rPr>
             <m:t>≠</m:t>
           </m:r>
@@ -30790,8 +30764,8 @@
               <w:rFonts w:ascii="Cambria Math" w:hAnsi="Cambria Math"/>
               <w:i/>
               <w:color w:val="000000"/>
-              <w:sz w:val="26"/>
-              <w:szCs w:val="26"/>
+              <w:sz w:val="21"/>
+              <w:szCs w:val="21"/>
             </w:rPr>
             <m:t>q</m:t>
           </m:r>
@@ -30800,8 +30774,8 @@
               <w:rFonts w:ascii="Cambria Math" w:hAnsi="Cambria Math"/>
               <w:i/>
               <w:color w:val="000000"/>
-              <w:sz w:val="26"/>
-              <w:szCs w:val="26"/>
+              <w:sz w:val="21"/>
+              <w:szCs w:val="21"/>
             </w:rPr>
             <m:t>;</m:t>
           </m:r>
@@ -30810,8 +30784,8 @@
               <w:rFonts w:ascii="Cambria Math" w:hAnsi="Cambria Math"/>
               <w:i/>
               <w:color w:val="000000"/>
-              <w:sz w:val="26"/>
-              <w:szCs w:val="26"/>
+              <w:sz w:val="21"/>
+              <w:szCs w:val="21"/>
             </w:rPr>
             <m:t>v</m:t>
           </m:r>
@@ -30820,8 +30794,8 @@
               <w:rFonts w:ascii="Cambria Math" w:hAnsi="Cambria Math"/>
               <w:i/>
               <w:color w:val="000000"/>
-              <w:sz w:val="26"/>
-              <w:szCs w:val="26"/>
+              <w:sz w:val="21"/>
+              <w:szCs w:val="21"/>
             </w:rPr>
             <m:t>=</m:t>
           </m:r>
@@ -30830,18 +30804,18 @@
               <w:rFonts w:ascii="Cambria Math" w:hAnsi="Cambria Math"/>
               <w:i/>
               <w:color w:val="000000"/>
-              <w:sz w:val="26"/>
-              <w:szCs w:val="26"/>
-            </w:rPr>
-            <m:t>1,2</m:t>
-          </m:r>
-          <m:r>
-            <w:rPr xmlns:w="http://schemas.openxmlformats.org/wordprocessingml/2006/main">
-              <w:rFonts w:ascii="Cambria Math" w:hAnsi="Cambria Math"/>
-              <w:i/>
-              <w:color w:val="000000"/>
-              <w:sz w:val="26"/>
-              <w:szCs w:val="26"/>
+              <w:sz w:val="21"/>
+              <w:szCs w:val="21"/>
+            </w:rPr>
+            <m:t>0,1,2</m:t>
+          </m:r>
+          <m:r>
+            <w:rPr xmlns:w="http://schemas.openxmlformats.org/wordprocessingml/2006/main">
+              <w:rFonts w:ascii="Cambria Math" w:hAnsi="Cambria Math"/>
+              <w:i/>
+              <w:color w:val="000000"/>
+              <w:sz w:val="21"/>
+              <w:szCs w:val="21"/>
             </w:rPr>
             <m:t>,</m:t>
           </m:r>
@@ -30850,8 +30824,8 @@
               <w:rFonts w:ascii="Cambria Math" w:hAnsi="Cambria Math"/>
               <w:i/>
               <w:color w:val="000000"/>
-              <w:sz w:val="26"/>
-              <w:szCs w:val="26"/>
+              <w:sz w:val="21"/>
+              <w:szCs w:val="21"/>
             </w:rPr>
             <m:t>…</m:t>
           </m:r>
@@ -30860,8 +30834,8 @@
               <w:rFonts w:ascii="Cambria Math" w:hAnsi="Cambria Math"/>
               <w:i/>
               <w:color w:val="000000"/>
-              <w:sz w:val="26"/>
-              <w:szCs w:val="26"/>
+              <w:sz w:val="21"/>
+              <w:szCs w:val="21"/>
             </w:rPr>
             <m:t>,</m:t>
           </m:r>
@@ -30870,8 +30844,8 @@
               <w:rFonts w:ascii="Cambria Math" w:hAnsi="Cambria Math"/>
               <w:i/>
               <w:color w:val="000000"/>
-              <w:sz w:val="26"/>
-              <w:szCs w:val="26"/>
+              <w:sz w:val="21"/>
+              <w:szCs w:val="21"/>
             </w:rPr>
             <m:t>V</m:t>
           </m:r>
@@ -30880,8 +30854,28 @@
               <w:rFonts w:ascii="Cambria Math" w:hAnsi="Cambria Math"/>
               <w:i/>
               <w:color w:val="000000"/>
-              <w:sz w:val="26"/>
-              <w:szCs w:val="26"/>
+              <w:sz w:val="21"/>
+              <w:szCs w:val="21"/>
+            </w:rPr>
+            <m:t>-</m:t>
+          </m:r>
+          <m:r>
+            <w:rPr xmlns:w="http://schemas.openxmlformats.org/wordprocessingml/2006/main">
+              <w:rFonts w:ascii="Cambria Math" w:hAnsi="Cambria Math"/>
+              <w:i/>
+              <w:color w:val="000000"/>
+              <w:sz w:val="21"/>
+              <w:szCs w:val="21"/>
+            </w:rPr>
+            <m:t>1</m:t>
+          </m:r>
+          <m:r>
+            <w:rPr xmlns:w="http://schemas.openxmlformats.org/wordprocessingml/2006/main">
+              <w:rFonts w:ascii="Cambria Math" w:hAnsi="Cambria Math"/>
+              <w:i/>
+              <w:color w:val="000000"/>
+              <w:sz w:val="21"/>
+              <w:szCs w:val="21"/>
             </w:rPr>
             <m:t>;</m:t>
           </m:r>
@@ -30890,8 +30884,8 @@
               <w:rFonts w:ascii="Cambria Math" w:hAnsi="Cambria Math"/>
               <w:i/>
               <w:color w:val="000000"/>
-              <w:sz w:val="26"/>
-              <w:szCs w:val="26"/>
+              <w:sz w:val="21"/>
+              <w:szCs w:val="21"/>
             </w:rPr>
             <m:t>h</m:t>
           </m:r>
@@ -30900,8 +30894,8 @@
               <w:rFonts w:ascii="Cambria Math" w:hAnsi="Cambria Math"/>
               <w:i/>
               <w:color w:val="000000"/>
-              <w:sz w:val="26"/>
-              <w:szCs w:val="26"/>
+              <w:sz w:val="21"/>
+              <w:szCs w:val="21"/>
             </w:rPr>
             <m:t>=</m:t>
           </m:r>
@@ -30910,18 +30904,18 @@
               <w:rFonts w:ascii="Cambria Math" w:hAnsi="Cambria Math"/>
               <w:i/>
               <w:color w:val="000000"/>
-              <w:sz w:val="26"/>
-              <w:szCs w:val="26"/>
-            </w:rPr>
-            <m:t>1,2</m:t>
-          </m:r>
-          <m:r>
-            <w:rPr xmlns:w="http://schemas.openxmlformats.org/wordprocessingml/2006/main">
-              <w:rFonts w:ascii="Cambria Math" w:hAnsi="Cambria Math"/>
-              <w:i/>
-              <w:color w:val="000000"/>
-              <w:sz w:val="26"/>
-              <w:szCs w:val="26"/>
+              <w:sz w:val="21"/>
+              <w:szCs w:val="21"/>
+            </w:rPr>
+            <m:t>0,1,2</m:t>
+          </m:r>
+          <m:r>
+            <w:rPr xmlns:w="http://schemas.openxmlformats.org/wordprocessingml/2006/main">
+              <w:rFonts w:ascii="Cambria Math" w:hAnsi="Cambria Math"/>
+              <w:i/>
+              <w:color w:val="000000"/>
+              <w:sz w:val="21"/>
+              <w:szCs w:val="21"/>
             </w:rPr>
             <m:t>,</m:t>
           </m:r>
@@ -30930,8 +30924,8 @@
               <w:rFonts w:ascii="Cambria Math" w:hAnsi="Cambria Math"/>
               <w:i/>
               <w:color w:val="000000"/>
-              <w:sz w:val="26"/>
-              <w:szCs w:val="26"/>
+              <w:sz w:val="21"/>
+              <w:szCs w:val="21"/>
             </w:rPr>
             <m:t>…</m:t>
           </m:r>
@@ -30940,8 +30934,8 @@
               <w:rFonts w:ascii="Cambria Math" w:hAnsi="Cambria Math"/>
               <w:i/>
               <w:color w:val="000000"/>
-              <w:sz w:val="26"/>
-              <w:szCs w:val="26"/>
+              <w:sz w:val="21"/>
+              <w:szCs w:val="21"/>
             </w:rPr>
             <m:t>,</m:t>
           </m:r>
@@ -30950,10 +30944,30 @@
               <w:rFonts w:ascii="Cambria Math" w:hAnsi="Cambria Math"/>
               <w:i/>
               <w:color w:val="000000"/>
-              <w:sz w:val="26"/>
-              <w:szCs w:val="26"/>
+              <w:sz w:val="21"/>
+              <w:szCs w:val="21"/>
             </w:rPr>
             <m:t>n</m:t>
+          </m:r>
+          <m:r>
+            <w:rPr xmlns:w="http://schemas.openxmlformats.org/wordprocessingml/2006/main">
+              <w:rFonts w:ascii="Cambria Math" w:hAnsi="Cambria Math"/>
+              <w:i/>
+              <w:color w:val="000000"/>
+              <w:sz w:val="21"/>
+              <w:szCs w:val="21"/>
+            </w:rPr>
+            <m:t>-</m:t>
+          </m:r>
+          <m:r>
+            <w:rPr xmlns:w="http://schemas.openxmlformats.org/wordprocessingml/2006/main">
+              <w:rFonts w:ascii="Cambria Math" w:hAnsi="Cambria Math"/>
+              <w:i/>
+              <w:color w:val="000000"/>
+              <w:sz w:val="21"/>
+              <w:szCs w:val="21"/>
+            </w:rPr>
+            <m:t>1</m:t>
           </m:r>
         </m:oMath>
       </m:oMathPara>

</xml_diff>